<commit_message>
2019.03.04 modify N0.02 g
</commit_message>
<xml_diff>
--- a/paper/Chapter 02.docx
+++ b/paper/Chapter 02.docx
@@ -244,10 +244,10 @@
             <v:path o:extrusionok="f" gradientshapeok="t" o:connecttype="rect"/>
             <o:lock v:ext="edit" aspectratio="t"/>
           </v:shapetype>
-          <v:shape id="对象 9" o:spid="_x0000_i1025" type="#_x0000_t75" style="width:12pt;height:12.6pt;mso-position-horizontal-relative:page;mso-position-vertical-relative:page" o:ole="">
+          <v:shape id="对象 9" o:spid="_x0000_i1025" type="#_x0000_t75" style="width:12.25pt;height:12.9pt;mso-position-horizontal-relative:page;mso-position-vertical-relative:page" o:ole="">
             <v:imagedata r:id="rId7" o:title=""/>
           </v:shape>
-          <o:OLEObject Type="Embed" ProgID="Equation.KSEE3" ShapeID="对象 9" DrawAspect="Content" ObjectID="_1612731967" r:id="rId8"/>
+          <o:OLEObject Type="Embed" ProgID="Equation.KSEE3" ShapeID="对象 9" DrawAspect="Content" ObjectID="_1613236470" r:id="rId8"/>
         </w:object>
       </w:r>
       <w:r>
@@ -3238,7 +3238,19 @@
         <w:rPr>
           <w:rFonts w:hint="eastAsia"/>
         </w:rPr>
-        <w:t xml:space="preserve"> TG-MS</w:t>
+        <w:t xml:space="preserve"> TG</w:t>
+      </w:r>
+      <w:r>
+        <w:rPr>
+          <w:rFonts w:hint="eastAsia"/>
+        </w:rPr>
+        <w:t>/</w:t>
+      </w:r>
+      <w:r>
+        <w:rPr>
+          <w:rFonts w:hint="eastAsia"/>
+        </w:rPr>
+        <w:t>MS</w:t>
       </w:r>
       <w:r>
         <w:rPr>
@@ -3259,7 +3271,25 @@
           <w:sz w:val="24"/>
           <w:szCs w:val="24"/>
         </w:rPr>
-        <w:t>TG-MS</w:t>
+        <w:t>TG</w:t>
+      </w:r>
+      <w:r>
+        <w:rPr>
+          <w:rFonts w:ascii="Times New Roman" w:hAnsi="Times New Roman" w:cs="Times New Roman" w:hint="eastAsia"/>
+          <w:sz w:val="24"/>
+          <w:szCs w:val="24"/>
+        </w:rPr>
+        <w:t>/</w:t>
+      </w:r>
+      <w:bookmarkStart w:id="10" w:name="_GoBack"/>
+      <w:bookmarkEnd w:id="10"/>
+      <w:r>
+        <w:rPr>
+          <w:rFonts w:ascii="Times New Roman" w:hAnsi="Times New Roman" w:cs="Times New Roman" w:hint="eastAsia"/>
+          <w:sz w:val="24"/>
+          <w:szCs w:val="24"/>
+        </w:rPr>
+        <w:t>MS</w:t>
       </w:r>
       <w:r>
         <w:rPr>
@@ -3347,16 +3377,7 @@
           <w:sz w:val="24"/>
           <w:szCs w:val="24"/>
         </w:rPr>
-        <w:t>，热</w:t>
-      </w:r>
-      <w:proofErr w:type="gramStart"/>
-      <w:r>
-        <w:rPr>
-          <w:rFonts w:ascii="Times New Roman" w:hAnsi="Times New Roman" w:cs="Times New Roman"/>
-          <w:sz w:val="24"/>
-          <w:szCs w:val="24"/>
-        </w:rPr>
-        <w:t>重</w:t>
+        <w:t>，热重</w:t>
       </w:r>
       <w:r>
         <w:rPr>
@@ -3366,7 +3387,6 @@
         </w:rPr>
         <w:t>试验</w:t>
       </w:r>
-      <w:proofErr w:type="gramEnd"/>
       <w:r>
         <w:rPr>
           <w:rFonts w:ascii="Times New Roman" w:hAnsi="Times New Roman" w:cs="Times New Roman"/>
@@ -3383,7 +3403,6 @@
         </w:rPr>
         <w:t>进行，</w:t>
       </w:r>
-      <w:proofErr w:type="gramStart"/>
       <w:r>
         <w:rPr>
           <w:rFonts w:ascii="Times New Roman" w:hAnsi="Times New Roman" w:cs="Times New Roman"/>
@@ -3406,16 +3425,7 @@
           <w:sz w:val="24"/>
           <w:szCs w:val="24"/>
         </w:rPr>
-        <w:t>号</w:t>
-      </w:r>
-      <w:proofErr w:type="gramEnd"/>
-      <w:r>
-        <w:rPr>
-          <w:rFonts w:ascii="Times New Roman" w:hAnsi="Times New Roman" w:cs="Times New Roman"/>
-          <w:sz w:val="24"/>
-          <w:szCs w:val="24"/>
-        </w:rPr>
-        <w:t>原煤</w:t>
+        <w:t>号原煤</w:t>
       </w:r>
       <w:r>
         <w:rPr>
@@ -3631,10 +3641,7 @@
         <w:br w:type="page"/>
       </w:r>
     </w:p>
-    <w:p>
-      <w:bookmarkStart w:id="10" w:name="_GoBack"/>
-      <w:bookmarkEnd w:id="10"/>
-    </w:p>
+    <w:p/>
     <w:sectPr>
       <w:pgSz w:w="11906" w:h="16838"/>
       <w:pgMar w:top="1440" w:right="1800" w:bottom="1440" w:left="1800" w:header="851" w:footer="992" w:gutter="0"/>

</xml_diff>

<commit_message>
2019.03.16 modify No.03 g
</commit_message>
<xml_diff>
--- a/paper/Chapter 02.docx
+++ b/paper/Chapter 02.docx
@@ -244,10 +244,10 @@
             <v:path o:extrusionok="f" gradientshapeok="t" o:connecttype="rect"/>
             <o:lock v:ext="edit" aspectratio="t"/>
           </v:shapetype>
-          <v:shape id="对象 9" o:spid="_x0000_i1025" type="#_x0000_t75" style="width:12.25pt;height:12.9pt;mso-position-horizontal-relative:page;mso-position-vertical-relative:page" o:ole="">
+          <v:shape id="对象 9" o:spid="_x0000_i1025" type="#_x0000_t75" style="width:12.35pt;height:12.9pt;mso-position-horizontal-relative:page;mso-position-vertical-relative:page" o:ole="">
             <v:imagedata r:id="rId7" o:title=""/>
           </v:shape>
-          <o:OLEObject Type="Embed" ProgID="Equation.KSEE3" ShapeID="对象 9" DrawAspect="Content" ObjectID="_1613236470" r:id="rId8"/>
+          <o:OLEObject Type="Embed" ProgID="Equation.KSEE3" ShapeID="对象 9" DrawAspect="Content" ObjectID="_1614256143" r:id="rId8"/>
         </w:object>
       </w:r>
       <w:r>
@@ -2957,6 +2957,12 @@
       <w:pPr>
         <w:spacing w:line="360" w:lineRule="auto"/>
         <w:ind w:firstLineChars="200" w:firstLine="480"/>
+        <w:rPr>
+          <w:rFonts w:ascii="Adobe 黑体 Std R" w:eastAsia="Adobe 黑体 Std R" w:hAnsi="Adobe 黑体 Std R"/>
+          <w:b/>
+          <w:sz w:val="32"/>
+          <w:szCs w:val="32"/>
+        </w:rPr>
       </w:pPr>
       <w:r>
         <w:rPr>
@@ -3124,8 +3130,18 @@
           <w:sz w:val="24"/>
           <w:szCs w:val="24"/>
         </w:rPr>
-        <w:t>150 eV</w:t>
-      </w:r>
+        <w:t xml:space="preserve">150 </w:t>
+      </w:r>
+      <w:proofErr w:type="spellStart"/>
+      <w:r>
+        <w:rPr>
+          <w:rFonts w:ascii="Times New Roman" w:hAnsi="Times New Roman" w:cs="Times New Roman"/>
+          <w:sz w:val="24"/>
+          <w:szCs w:val="24"/>
+        </w:rPr>
+        <w:t>eV</w:t>
+      </w:r>
+      <w:proofErr w:type="spellEnd"/>
       <w:r>
         <w:rPr>
           <w:rFonts w:ascii="Times New Roman" w:hAnsi="Times New Roman" w:cs="Times New Roman"/>
@@ -3140,8 +3156,18 @@
           <w:sz w:val="24"/>
           <w:szCs w:val="24"/>
         </w:rPr>
-        <w:t>0.5 eV</w:t>
-      </w:r>
+        <w:t xml:space="preserve">0.5 </w:t>
+      </w:r>
+      <w:proofErr w:type="spellStart"/>
+      <w:r>
+        <w:rPr>
+          <w:rFonts w:ascii="Times New Roman" w:hAnsi="Times New Roman" w:cs="Times New Roman"/>
+          <w:sz w:val="24"/>
+          <w:szCs w:val="24"/>
+        </w:rPr>
+        <w:t>eV</w:t>
+      </w:r>
+      <w:proofErr w:type="spellEnd"/>
       <w:r>
         <w:rPr>
           <w:rFonts w:ascii="Times New Roman" w:hAnsi="Times New Roman" w:cs="Times New Roman"/>
@@ -3174,8 +3200,18 @@
           <w:sz w:val="24"/>
           <w:szCs w:val="24"/>
         </w:rPr>
-        <w:t>60 eV</w:t>
-      </w:r>
+        <w:t xml:space="preserve">60 </w:t>
+      </w:r>
+      <w:proofErr w:type="spellStart"/>
+      <w:r>
+        <w:rPr>
+          <w:rFonts w:ascii="Times New Roman" w:hAnsi="Times New Roman" w:cs="Times New Roman"/>
+          <w:sz w:val="24"/>
+          <w:szCs w:val="24"/>
+        </w:rPr>
+        <w:t>eV</w:t>
+      </w:r>
+      <w:proofErr w:type="spellEnd"/>
       <w:r>
         <w:rPr>
           <w:rFonts w:ascii="Times New Roman" w:hAnsi="Times New Roman" w:cs="Times New Roman"/>
@@ -3190,8 +3226,18 @@
           <w:sz w:val="24"/>
           <w:szCs w:val="24"/>
         </w:rPr>
-        <w:t>0.05 eV</w:t>
-      </w:r>
+        <w:t xml:space="preserve">0.05 </w:t>
+      </w:r>
+      <w:proofErr w:type="spellStart"/>
+      <w:r>
+        <w:rPr>
+          <w:rFonts w:ascii="Times New Roman" w:hAnsi="Times New Roman" w:cs="Times New Roman"/>
+          <w:sz w:val="24"/>
+          <w:szCs w:val="24"/>
+        </w:rPr>
+        <w:t>eV</w:t>
+      </w:r>
+      <w:proofErr w:type="spellEnd"/>
       <w:r>
         <w:rPr>
           <w:rFonts w:ascii="Times New Roman" w:hAnsi="Times New Roman" w:cs="Times New Roman" w:hint="eastAsia"/>
@@ -3230,400 +3276,23 @@
         <w:spacing w:line="360" w:lineRule="auto"/>
         <w:outlineLvl w:val="2"/>
       </w:pPr>
-      <w:bookmarkStart w:id="9" w:name="_Toc715731"/>
-      <w:r>
-        <w:t>2.2.7</w:t>
-      </w:r>
       <w:r>
         <w:rPr>
           <w:rFonts w:hint="eastAsia"/>
         </w:rPr>
-        <w:t xml:space="preserve"> TG</w:t>
+        <w:t>2.2.7 TG/MS</w:t>
       </w:r>
       <w:r>
         <w:rPr>
           <w:rFonts w:hint="eastAsia"/>
         </w:rPr>
-        <w:t>/</w:t>
-      </w:r>
-      <w:r>
-        <w:rPr>
-          <w:rFonts w:hint="eastAsia"/>
-        </w:rPr>
-        <w:t>MS</w:t>
-      </w:r>
-      <w:r>
-        <w:rPr>
-          <w:rFonts w:hint="eastAsia"/>
-        </w:rPr>
         <w:t>测试</w:t>
       </w:r>
-      <w:bookmarkEnd w:id="9"/>
     </w:p>
     <w:p>
       <w:pPr>
         <w:spacing w:line="360" w:lineRule="auto"/>
         <w:ind w:firstLineChars="200" w:firstLine="480"/>
-      </w:pPr>
-      <w:r>
-        <w:rPr>
-          <w:rFonts w:ascii="Times New Roman" w:hAnsi="Times New Roman" w:cs="Times New Roman" w:hint="eastAsia"/>
-          <w:sz w:val="24"/>
-          <w:szCs w:val="24"/>
-        </w:rPr>
-        <w:t>TG</w:t>
-      </w:r>
-      <w:r>
-        <w:rPr>
-          <w:rFonts w:ascii="Times New Roman" w:hAnsi="Times New Roman" w:cs="Times New Roman" w:hint="eastAsia"/>
-          <w:sz w:val="24"/>
-          <w:szCs w:val="24"/>
-        </w:rPr>
-        <w:t>/</w:t>
-      </w:r>
-      <w:bookmarkStart w:id="10" w:name="_GoBack"/>
-      <w:bookmarkEnd w:id="10"/>
-      <w:r>
-        <w:rPr>
-          <w:rFonts w:ascii="Times New Roman" w:hAnsi="Times New Roman" w:cs="Times New Roman" w:hint="eastAsia"/>
-          <w:sz w:val="24"/>
-          <w:szCs w:val="24"/>
-        </w:rPr>
-        <w:t>MS</w:t>
-      </w:r>
-      <w:r>
-        <w:rPr>
-          <w:rFonts w:ascii="Times New Roman" w:hAnsi="Times New Roman" w:cs="Times New Roman" w:hint="eastAsia"/>
-          <w:sz w:val="24"/>
-          <w:szCs w:val="24"/>
-        </w:rPr>
-        <w:t>测试</w:t>
-      </w:r>
-      <w:r>
-        <w:rPr>
-          <w:rFonts w:ascii="Times New Roman" w:hAnsi="Times New Roman" w:cs="Times New Roman" w:hint="eastAsia"/>
-          <w:sz w:val="24"/>
-          <w:szCs w:val="24"/>
-        </w:rPr>
-        <w:t>在</w:t>
-      </w:r>
-      <w:r>
-        <w:rPr>
-          <w:rFonts w:ascii="Times New Roman" w:hAnsi="Times New Roman" w:cs="Times New Roman"/>
-          <w:sz w:val="24"/>
-          <w:szCs w:val="24"/>
-        </w:rPr>
-        <w:t>德国</w:t>
-      </w:r>
-      <w:r>
-        <w:rPr>
-          <w:rFonts w:ascii="Times New Roman" w:hAnsi="Times New Roman" w:cs="Times New Roman"/>
-          <w:sz w:val="24"/>
-          <w:szCs w:val="24"/>
-        </w:rPr>
-        <w:t>NETZSCH</w:t>
-      </w:r>
-      <w:r>
-        <w:rPr>
-          <w:rFonts w:ascii="Times New Roman" w:hAnsi="Times New Roman" w:cs="Times New Roman"/>
-          <w:sz w:val="24"/>
-          <w:szCs w:val="24"/>
-        </w:rPr>
-        <w:t>公司型号为</w:t>
-      </w:r>
-      <w:r>
-        <w:rPr>
-          <w:rFonts w:ascii="Times New Roman" w:hAnsi="Times New Roman" w:cs="Times New Roman"/>
-          <w:sz w:val="24"/>
-          <w:szCs w:val="24"/>
-        </w:rPr>
-        <w:t>STA449 F3-QMS403 D</w:t>
-      </w:r>
-      <w:r>
-        <w:rPr>
-          <w:rFonts w:ascii="Times New Roman" w:hAnsi="Times New Roman" w:cs="Times New Roman"/>
-          <w:sz w:val="24"/>
-          <w:szCs w:val="24"/>
-        </w:rPr>
-        <w:t>的热分析</w:t>
-      </w:r>
-      <w:r>
-        <w:rPr>
-          <w:rFonts w:ascii="Times New Roman" w:hAnsi="Times New Roman" w:cs="Times New Roman"/>
-          <w:sz w:val="24"/>
-          <w:szCs w:val="24"/>
-        </w:rPr>
-        <w:t>-</w:t>
-      </w:r>
-      <w:r>
-        <w:rPr>
-          <w:rFonts w:ascii="Times New Roman" w:hAnsi="Times New Roman" w:cs="Times New Roman"/>
-          <w:sz w:val="24"/>
-          <w:szCs w:val="24"/>
-        </w:rPr>
-        <w:t>四级杆质谱仪</w:t>
-      </w:r>
-      <w:r>
-        <w:rPr>
-          <w:rFonts w:ascii="Times New Roman" w:hAnsi="Times New Roman" w:cs="Times New Roman" w:hint="eastAsia"/>
-          <w:sz w:val="24"/>
-          <w:szCs w:val="24"/>
-        </w:rPr>
-        <w:t>上完成</w:t>
-      </w:r>
-      <w:r>
-        <w:rPr>
-          <w:rFonts w:ascii="Times New Roman" w:hAnsi="Times New Roman" w:cs="Times New Roman"/>
-          <w:sz w:val="24"/>
-          <w:szCs w:val="24"/>
-        </w:rPr>
-        <w:t>，热重</w:t>
-      </w:r>
-      <w:r>
-        <w:rPr>
-          <w:rFonts w:ascii="Times New Roman" w:hAnsi="Times New Roman" w:cs="Times New Roman" w:hint="eastAsia"/>
-          <w:sz w:val="24"/>
-          <w:szCs w:val="24"/>
-        </w:rPr>
-        <w:t>试验</w:t>
-      </w:r>
-      <w:r>
-        <w:rPr>
-          <w:rFonts w:ascii="Times New Roman" w:hAnsi="Times New Roman" w:cs="Times New Roman"/>
-          <w:sz w:val="24"/>
-          <w:szCs w:val="24"/>
-        </w:rPr>
-        <w:t>在干燥环境下</w:t>
-      </w:r>
-      <w:r>
-        <w:rPr>
-          <w:rFonts w:ascii="Times New Roman" w:hAnsi="Times New Roman" w:cs="Times New Roman" w:hint="eastAsia"/>
-          <w:sz w:val="24"/>
-          <w:szCs w:val="24"/>
-        </w:rPr>
-        <w:t>进行，</w:t>
-      </w:r>
-      <w:r>
-        <w:rPr>
-          <w:rFonts w:ascii="Times New Roman" w:hAnsi="Times New Roman" w:cs="Times New Roman"/>
-          <w:sz w:val="24"/>
-          <w:szCs w:val="24"/>
-        </w:rPr>
-        <w:t>称重东曲</w:t>
-      </w:r>
-      <w:r>
-        <w:rPr>
-          <w:rFonts w:ascii="Times New Roman" w:hAnsi="Times New Roman" w:cs="Times New Roman"/>
-          <w:sz w:val="24"/>
-          <w:szCs w:val="24"/>
-        </w:rPr>
-        <w:t>2</w:t>
-      </w:r>
-      <w:r>
-        <w:rPr>
-          <w:rFonts w:ascii="Times New Roman" w:hAnsi="Times New Roman" w:cs="Times New Roman"/>
-          <w:sz w:val="24"/>
-          <w:szCs w:val="24"/>
-        </w:rPr>
-        <w:t>号原煤</w:t>
-      </w:r>
-      <w:r>
-        <w:rPr>
-          <w:rFonts w:ascii="Times New Roman" w:hAnsi="Times New Roman" w:cs="Times New Roman" w:hint="eastAsia"/>
-          <w:sz w:val="24"/>
-          <w:szCs w:val="24"/>
-        </w:rPr>
-        <w:t>样品</w:t>
-      </w:r>
-      <w:r>
-        <w:rPr>
-          <w:rFonts w:ascii="Times New Roman" w:hAnsi="Times New Roman" w:cs="Times New Roman"/>
-          <w:sz w:val="24"/>
-          <w:szCs w:val="24"/>
-        </w:rPr>
-        <w:t>10mg</w:t>
-      </w:r>
-      <w:r>
-        <w:rPr>
-          <w:rFonts w:ascii="Times New Roman" w:hAnsi="Times New Roman" w:cs="Times New Roman"/>
-          <w:sz w:val="24"/>
-          <w:szCs w:val="24"/>
-        </w:rPr>
-        <w:t>，</w:t>
-      </w:r>
-      <w:r>
-        <w:rPr>
-          <w:rFonts w:ascii="Times New Roman" w:hAnsi="Times New Roman" w:cs="Times New Roman" w:hint="eastAsia"/>
-          <w:sz w:val="24"/>
-          <w:szCs w:val="24"/>
-        </w:rPr>
-        <w:t>仪器</w:t>
-      </w:r>
-      <w:r>
-        <w:rPr>
-          <w:rFonts w:ascii="Times New Roman" w:hAnsi="Times New Roman" w:cs="Times New Roman"/>
-          <w:sz w:val="24"/>
-          <w:szCs w:val="24"/>
-        </w:rPr>
-        <w:t>在真空的条件从</w:t>
-      </w:r>
-      <w:r>
-        <w:rPr>
-          <w:rFonts w:ascii="Times New Roman" w:hAnsi="Times New Roman" w:cs="Times New Roman"/>
-          <w:sz w:val="24"/>
-          <w:szCs w:val="24"/>
-        </w:rPr>
-        <w:t>313K</w:t>
-      </w:r>
-      <w:r>
-        <w:rPr>
-          <w:rFonts w:ascii="Times New Roman" w:hAnsi="Times New Roman" w:cs="Times New Roman" w:hint="eastAsia"/>
-          <w:sz w:val="24"/>
-          <w:szCs w:val="24"/>
-        </w:rPr>
-        <w:t>升温至</w:t>
-      </w:r>
-      <w:r>
-        <w:rPr>
-          <w:rFonts w:ascii="Times New Roman" w:hAnsi="Times New Roman" w:cs="Times New Roman"/>
-          <w:sz w:val="24"/>
-          <w:szCs w:val="24"/>
-        </w:rPr>
-        <w:t>1273K</w:t>
-      </w:r>
-      <w:r>
-        <w:rPr>
-          <w:rFonts w:ascii="Times New Roman" w:hAnsi="Times New Roman" w:cs="Times New Roman"/>
-          <w:sz w:val="24"/>
-          <w:szCs w:val="24"/>
-        </w:rPr>
-        <w:t>，升温速率为</w:t>
-      </w:r>
-      <w:r>
-        <w:rPr>
-          <w:rFonts w:ascii="Times New Roman" w:hAnsi="Times New Roman" w:cs="Times New Roman"/>
-          <w:sz w:val="24"/>
-          <w:szCs w:val="24"/>
-        </w:rPr>
-        <w:t>10K</w:t>
-      </w:r>
-      <w:r>
-        <w:rPr>
-          <w:rFonts w:ascii="Times New Roman" w:hAnsi="Times New Roman" w:cs="Times New Roman" w:hint="eastAsia"/>
-          <w:sz w:val="24"/>
-          <w:szCs w:val="24"/>
-        </w:rPr>
-        <w:t>/</w:t>
-      </w:r>
-      <w:r>
-        <w:rPr>
-          <w:rFonts w:ascii="Times New Roman" w:hAnsi="Times New Roman" w:cs="Times New Roman"/>
-          <w:sz w:val="24"/>
-          <w:szCs w:val="24"/>
-        </w:rPr>
-        <w:t>min</w:t>
-      </w:r>
-      <w:r>
-        <w:rPr>
-          <w:rFonts w:ascii="Times New Roman" w:hAnsi="Times New Roman" w:cs="Times New Roman" w:hint="eastAsia"/>
-          <w:sz w:val="24"/>
-          <w:szCs w:val="24"/>
-        </w:rPr>
-        <w:t>，</w:t>
-      </w:r>
-      <w:r>
-        <w:rPr>
-          <w:rFonts w:ascii="Times New Roman" w:hAnsi="Times New Roman" w:cs="Times New Roman"/>
-          <w:sz w:val="24"/>
-          <w:szCs w:val="24"/>
-        </w:rPr>
-        <w:t>试验气氛为氮气，吹扫气流速为</w:t>
-      </w:r>
-      <w:r>
-        <w:rPr>
-          <w:rFonts w:ascii="Times New Roman" w:hAnsi="Times New Roman" w:cs="Times New Roman"/>
-          <w:sz w:val="24"/>
-          <w:szCs w:val="24"/>
-        </w:rPr>
-        <w:t>80 mL</w:t>
-      </w:r>
-      <w:r>
-        <w:rPr>
-          <w:rFonts w:ascii="Times New Roman" w:hAnsi="Times New Roman" w:cs="Times New Roman" w:hint="eastAsia"/>
-          <w:sz w:val="24"/>
-          <w:szCs w:val="24"/>
-        </w:rPr>
-        <w:t>/</w:t>
-      </w:r>
-      <w:r>
-        <w:rPr>
-          <w:rFonts w:ascii="Times New Roman" w:hAnsi="Times New Roman" w:cs="Times New Roman"/>
-          <w:sz w:val="24"/>
-          <w:szCs w:val="24"/>
-        </w:rPr>
-        <w:t>min</w:t>
-      </w:r>
-      <w:r>
-        <w:rPr>
-          <w:rFonts w:ascii="Times New Roman" w:hAnsi="Times New Roman" w:cs="Times New Roman"/>
-          <w:sz w:val="24"/>
-          <w:szCs w:val="24"/>
-        </w:rPr>
-        <w:t>，保护气流速为</w:t>
-      </w:r>
-      <w:r>
-        <w:rPr>
-          <w:rFonts w:ascii="Times New Roman" w:hAnsi="Times New Roman" w:cs="Times New Roman"/>
-          <w:sz w:val="24"/>
-          <w:szCs w:val="24"/>
-        </w:rPr>
-        <w:t>20mL</w:t>
-      </w:r>
-      <w:r>
-        <w:rPr>
-          <w:rFonts w:ascii="Times New Roman" w:hAnsi="Times New Roman" w:cs="Times New Roman" w:hint="eastAsia"/>
-          <w:sz w:val="24"/>
-          <w:szCs w:val="24"/>
-        </w:rPr>
-        <w:t>/</w:t>
-      </w:r>
-      <w:r>
-        <w:rPr>
-          <w:rFonts w:ascii="Times New Roman" w:hAnsi="Times New Roman" w:cs="Times New Roman"/>
-          <w:sz w:val="24"/>
-          <w:szCs w:val="24"/>
-        </w:rPr>
-        <w:t>min</w:t>
-      </w:r>
-      <w:r>
-        <w:rPr>
-          <w:rFonts w:ascii="Times New Roman" w:hAnsi="Times New Roman" w:cs="Times New Roman"/>
-          <w:sz w:val="24"/>
-          <w:szCs w:val="24"/>
-        </w:rPr>
-        <w:t>，仪器可测气体产物质量范围为</w:t>
-      </w:r>
-      <w:r>
-        <w:rPr>
-          <w:rFonts w:ascii="Times New Roman" w:hAnsi="Times New Roman" w:cs="Times New Roman"/>
-          <w:sz w:val="24"/>
-          <w:szCs w:val="24"/>
-        </w:rPr>
-        <w:t>1u-300u</w:t>
-      </w:r>
-      <w:r>
-        <w:rPr>
-          <w:rFonts w:ascii="Times New Roman" w:hAnsi="Times New Roman" w:cs="Times New Roman"/>
-          <w:sz w:val="24"/>
-          <w:szCs w:val="24"/>
-        </w:rPr>
-        <w:t>。</w:t>
-      </w:r>
-    </w:p>
-    <w:p>
-      <w:pPr>
-        <w:widowControl/>
-        <w:jc w:val="left"/>
         <w:rPr>
           <w:rFonts w:ascii="Adobe 黑体 Std R" w:eastAsia="Adobe 黑体 Std R" w:hAnsi="Adobe 黑体 Std R"/>
           <w:b/>
@@ -3633,12 +3302,417 @@
       </w:pPr>
       <w:r>
         <w:rPr>
-          <w:rFonts w:ascii="Adobe 黑体 Std R" w:eastAsia="Adobe 黑体 Std R" w:hAnsi="Adobe 黑体 Std R"/>
-          <w:b/>
-          <w:sz w:val="32"/>
-          <w:szCs w:val="32"/>
-        </w:rPr>
-        <w:br w:type="page"/>
+          <w:rFonts w:ascii="Times New Roman" w:hAnsi="Times New Roman" w:cs="Times New Roman" w:hint="eastAsia"/>
+          <w:sz w:val="24"/>
+          <w:szCs w:val="24"/>
+        </w:rPr>
+        <w:t>TG</w:t>
+      </w:r>
+      <w:r>
+        <w:rPr>
+          <w:rFonts w:ascii="Times New Roman" w:hAnsi="Times New Roman" w:cs="Times New Roman" w:hint="eastAsia"/>
+          <w:sz w:val="24"/>
+          <w:szCs w:val="24"/>
+        </w:rPr>
+        <w:t>/</w:t>
+      </w:r>
+      <w:r>
+        <w:rPr>
+          <w:rFonts w:ascii="Times New Roman" w:hAnsi="Times New Roman" w:cs="Times New Roman" w:hint="eastAsia"/>
+          <w:sz w:val="24"/>
+          <w:szCs w:val="24"/>
+        </w:rPr>
+        <w:t>MS</w:t>
+      </w:r>
+      <w:r>
+        <w:rPr>
+          <w:rFonts w:ascii="Times New Roman" w:hAnsi="Times New Roman" w:cs="Times New Roman" w:hint="eastAsia"/>
+          <w:sz w:val="24"/>
+          <w:szCs w:val="24"/>
+        </w:rPr>
+        <w:t>测试</w:t>
+      </w:r>
+      <w:r>
+        <w:rPr>
+          <w:rFonts w:ascii="Times New Roman" w:hAnsi="Times New Roman" w:cs="Times New Roman" w:hint="eastAsia"/>
+          <w:sz w:val="24"/>
+          <w:szCs w:val="24"/>
+        </w:rPr>
+        <w:t>在</w:t>
+      </w:r>
+      <w:r>
+        <w:rPr>
+          <w:rFonts w:ascii="Times New Roman" w:hAnsi="Times New Roman" w:cs="Times New Roman"/>
+          <w:sz w:val="24"/>
+          <w:szCs w:val="24"/>
+        </w:rPr>
+        <w:t>德国</w:t>
+      </w:r>
+      <w:r>
+        <w:rPr>
+          <w:rFonts w:ascii="Times New Roman" w:hAnsi="Times New Roman" w:cs="Times New Roman"/>
+          <w:sz w:val="24"/>
+          <w:szCs w:val="24"/>
+        </w:rPr>
+        <w:t>NETZSCH</w:t>
+      </w:r>
+      <w:r>
+        <w:rPr>
+          <w:rFonts w:ascii="Times New Roman" w:hAnsi="Times New Roman" w:cs="Times New Roman"/>
+          <w:sz w:val="24"/>
+          <w:szCs w:val="24"/>
+        </w:rPr>
+        <w:t>公司型号为</w:t>
+      </w:r>
+      <w:r>
+        <w:rPr>
+          <w:rFonts w:ascii="Times New Roman" w:hAnsi="Times New Roman" w:cs="Times New Roman"/>
+          <w:sz w:val="24"/>
+          <w:szCs w:val="24"/>
+        </w:rPr>
+        <w:t>STA449 F3-QMS403 D</w:t>
+      </w:r>
+      <w:r>
+        <w:rPr>
+          <w:rFonts w:ascii="Times New Roman" w:hAnsi="Times New Roman" w:cs="Times New Roman"/>
+          <w:sz w:val="24"/>
+          <w:szCs w:val="24"/>
+        </w:rPr>
+        <w:t>的热分析</w:t>
+      </w:r>
+      <w:r>
+        <w:rPr>
+          <w:rFonts w:ascii="Times New Roman" w:hAnsi="Times New Roman" w:cs="Times New Roman"/>
+          <w:sz w:val="24"/>
+          <w:szCs w:val="24"/>
+        </w:rPr>
+        <w:t>-</w:t>
+      </w:r>
+      <w:r>
+        <w:rPr>
+          <w:rFonts w:ascii="Times New Roman" w:hAnsi="Times New Roman" w:cs="Times New Roman"/>
+          <w:sz w:val="24"/>
+          <w:szCs w:val="24"/>
+        </w:rPr>
+        <w:t>四级杆质谱仪</w:t>
+      </w:r>
+      <w:r>
+        <w:rPr>
+          <w:rFonts w:ascii="Times New Roman" w:hAnsi="Times New Roman" w:cs="Times New Roman" w:hint="eastAsia"/>
+          <w:sz w:val="24"/>
+          <w:szCs w:val="24"/>
+        </w:rPr>
+        <w:t>上完成</w:t>
+      </w:r>
+      <w:r>
+        <w:rPr>
+          <w:rFonts w:ascii="Times New Roman" w:hAnsi="Times New Roman" w:cs="Times New Roman"/>
+          <w:sz w:val="24"/>
+          <w:szCs w:val="24"/>
+        </w:rPr>
+        <w:t>，热</w:t>
+      </w:r>
+      <w:proofErr w:type="gramStart"/>
+      <w:r>
+        <w:rPr>
+          <w:rFonts w:ascii="Times New Roman" w:hAnsi="Times New Roman" w:cs="Times New Roman"/>
+          <w:sz w:val="24"/>
+          <w:szCs w:val="24"/>
+        </w:rPr>
+        <w:t>重</w:t>
+      </w:r>
+      <w:r>
+        <w:rPr>
+          <w:rFonts w:ascii="Times New Roman" w:hAnsi="Times New Roman" w:cs="Times New Roman" w:hint="eastAsia"/>
+          <w:sz w:val="24"/>
+          <w:szCs w:val="24"/>
+        </w:rPr>
+        <w:t>试验</w:t>
+      </w:r>
+      <w:proofErr w:type="gramEnd"/>
+      <w:r>
+        <w:rPr>
+          <w:rFonts w:ascii="Times New Roman" w:hAnsi="Times New Roman" w:cs="Times New Roman"/>
+          <w:sz w:val="24"/>
+          <w:szCs w:val="24"/>
+        </w:rPr>
+        <w:t>在干燥环境下</w:t>
+      </w:r>
+      <w:r>
+        <w:rPr>
+          <w:rFonts w:ascii="Times New Roman" w:hAnsi="Times New Roman" w:cs="Times New Roman" w:hint="eastAsia"/>
+          <w:sz w:val="24"/>
+          <w:szCs w:val="24"/>
+        </w:rPr>
+        <w:t>进行，</w:t>
+      </w:r>
+      <w:proofErr w:type="gramStart"/>
+      <w:r>
+        <w:rPr>
+          <w:rFonts w:ascii="Times New Roman" w:hAnsi="Times New Roman" w:cs="Times New Roman"/>
+          <w:sz w:val="24"/>
+          <w:szCs w:val="24"/>
+        </w:rPr>
+        <w:t>称重东曲</w:t>
+      </w:r>
+      <w:r>
+        <w:rPr>
+          <w:rFonts w:ascii="Times New Roman" w:hAnsi="Times New Roman" w:cs="Times New Roman"/>
+          <w:sz w:val="24"/>
+          <w:szCs w:val="24"/>
+        </w:rPr>
+        <w:t>2</w:t>
+      </w:r>
+      <w:r>
+        <w:rPr>
+          <w:rFonts w:ascii="Times New Roman" w:hAnsi="Times New Roman" w:cs="Times New Roman"/>
+          <w:sz w:val="24"/>
+          <w:szCs w:val="24"/>
+        </w:rPr>
+        <w:t>号</w:t>
+      </w:r>
+      <w:proofErr w:type="gramEnd"/>
+      <w:r>
+        <w:rPr>
+          <w:rFonts w:ascii="Times New Roman" w:hAnsi="Times New Roman" w:cs="Times New Roman"/>
+          <w:sz w:val="24"/>
+          <w:szCs w:val="24"/>
+        </w:rPr>
+        <w:t>原煤</w:t>
+      </w:r>
+      <w:r>
+        <w:rPr>
+          <w:rFonts w:ascii="Times New Roman" w:hAnsi="Times New Roman" w:cs="Times New Roman" w:hint="eastAsia"/>
+          <w:sz w:val="24"/>
+          <w:szCs w:val="24"/>
+        </w:rPr>
+        <w:t>样品</w:t>
+      </w:r>
+      <w:r>
+        <w:rPr>
+          <w:rFonts w:ascii="Times New Roman" w:hAnsi="Times New Roman" w:cs="Times New Roman"/>
+          <w:sz w:val="24"/>
+          <w:szCs w:val="24"/>
+        </w:rPr>
+        <w:t>10mg</w:t>
+      </w:r>
+      <w:r>
+        <w:rPr>
+          <w:rFonts w:ascii="Times New Roman" w:hAnsi="Times New Roman" w:cs="Times New Roman"/>
+          <w:sz w:val="24"/>
+          <w:szCs w:val="24"/>
+        </w:rPr>
+        <w:t>，</w:t>
+      </w:r>
+      <w:r>
+        <w:rPr>
+          <w:rFonts w:ascii="Times New Roman" w:hAnsi="Times New Roman" w:cs="Times New Roman" w:hint="eastAsia"/>
+          <w:sz w:val="24"/>
+          <w:szCs w:val="24"/>
+        </w:rPr>
+        <w:t>仪器</w:t>
+      </w:r>
+      <w:r>
+        <w:rPr>
+          <w:rFonts w:ascii="Times New Roman" w:hAnsi="Times New Roman" w:cs="Times New Roman"/>
+          <w:sz w:val="24"/>
+          <w:szCs w:val="24"/>
+        </w:rPr>
+        <w:t>在真空的条件从</w:t>
+      </w:r>
+      <w:r>
+        <w:rPr>
+          <w:rFonts w:ascii="Times New Roman" w:hAnsi="Times New Roman" w:cs="Times New Roman" w:hint="eastAsia"/>
+          <w:sz w:val="24"/>
+          <w:szCs w:val="24"/>
+        </w:rPr>
+        <w:t>40</w:t>
+      </w:r>
+      <w:r>
+        <w:rPr>
+          <w:rFonts w:ascii="宋体" w:eastAsia="宋体" w:hAnsi="宋体" w:cs="宋体" w:hint="eastAsia"/>
+          <w:sz w:val="24"/>
+          <w:szCs w:val="24"/>
+        </w:rPr>
+        <w:t>℃</w:t>
+      </w:r>
+      <w:r>
+        <w:rPr>
+          <w:rFonts w:ascii="Times New Roman" w:hAnsi="Times New Roman" w:cs="Times New Roman" w:hint="eastAsia"/>
+          <w:sz w:val="24"/>
+          <w:szCs w:val="24"/>
+        </w:rPr>
+        <w:t>升温至</w:t>
+      </w:r>
+      <w:r>
+        <w:rPr>
+          <w:rFonts w:ascii="Times New Roman" w:hAnsi="Times New Roman" w:cs="Times New Roman"/>
+          <w:sz w:val="24"/>
+          <w:szCs w:val="24"/>
+        </w:rPr>
+        <w:t>1</w:t>
+      </w:r>
+      <w:r>
+        <w:rPr>
+          <w:rFonts w:ascii="Times New Roman" w:hAnsi="Times New Roman" w:cs="Times New Roman" w:hint="eastAsia"/>
+          <w:sz w:val="24"/>
+          <w:szCs w:val="24"/>
+        </w:rPr>
+        <w:t>00</w:t>
+      </w:r>
+      <w:r>
+        <w:rPr>
+          <w:rFonts w:ascii="Times New Roman" w:hAnsi="Times New Roman" w:cs="Times New Roman" w:hint="eastAsia"/>
+          <w:sz w:val="24"/>
+          <w:szCs w:val="24"/>
+        </w:rPr>
+        <w:t>0</w:t>
+      </w:r>
+      <w:r>
+        <w:rPr>
+          <w:rFonts w:ascii="宋体" w:eastAsia="宋体" w:hAnsi="宋体" w:cs="宋体" w:hint="eastAsia"/>
+          <w:sz w:val="24"/>
+          <w:szCs w:val="24"/>
+        </w:rPr>
+        <w:t>℃</w:t>
+      </w:r>
+      <w:bookmarkStart w:id="9" w:name="_GoBack"/>
+      <w:bookmarkEnd w:id="9"/>
+      <w:r>
+        <w:rPr>
+          <w:rFonts w:ascii="Times New Roman" w:hAnsi="Times New Roman" w:cs="Times New Roman"/>
+          <w:sz w:val="24"/>
+          <w:szCs w:val="24"/>
+        </w:rPr>
+        <w:t>，升温速率为</w:t>
+      </w:r>
+      <w:r>
+        <w:rPr>
+          <w:rFonts w:ascii="Times New Roman" w:hAnsi="Times New Roman" w:cs="Times New Roman"/>
+          <w:sz w:val="24"/>
+          <w:szCs w:val="24"/>
+        </w:rPr>
+        <w:t>10</w:t>
+      </w:r>
+      <w:r>
+        <w:rPr>
+          <w:rFonts w:ascii="宋体" w:eastAsia="宋体" w:hAnsi="宋体" w:cs="宋体" w:hint="eastAsia"/>
+          <w:sz w:val="24"/>
+          <w:szCs w:val="24"/>
+        </w:rPr>
+        <w:t>℃</w:t>
+      </w:r>
+      <w:r>
+        <w:rPr>
+          <w:rFonts w:ascii="Times New Roman" w:hAnsi="Times New Roman" w:cs="Times New Roman" w:hint="eastAsia"/>
+          <w:sz w:val="24"/>
+          <w:szCs w:val="24"/>
+        </w:rPr>
+        <w:t>/</w:t>
+      </w:r>
+      <w:r>
+        <w:rPr>
+          <w:rFonts w:ascii="Times New Roman" w:hAnsi="Times New Roman" w:cs="Times New Roman"/>
+          <w:sz w:val="24"/>
+          <w:szCs w:val="24"/>
+        </w:rPr>
+        <w:t>min</w:t>
+      </w:r>
+      <w:r>
+        <w:rPr>
+          <w:rFonts w:ascii="Times New Roman" w:hAnsi="Times New Roman" w:cs="Times New Roman" w:hint="eastAsia"/>
+          <w:sz w:val="24"/>
+          <w:szCs w:val="24"/>
+        </w:rPr>
+        <w:t>，</w:t>
+      </w:r>
+      <w:r>
+        <w:rPr>
+          <w:rFonts w:ascii="Times New Roman" w:hAnsi="Times New Roman" w:cs="Times New Roman"/>
+          <w:sz w:val="24"/>
+          <w:szCs w:val="24"/>
+        </w:rPr>
+        <w:t>试验气氛为氮气，吹扫气流速为</w:t>
+      </w:r>
+      <w:r>
+        <w:rPr>
+          <w:rFonts w:ascii="Times New Roman" w:hAnsi="Times New Roman" w:cs="Times New Roman"/>
+          <w:sz w:val="24"/>
+          <w:szCs w:val="24"/>
+        </w:rPr>
+        <w:t>80 mL</w:t>
+      </w:r>
+      <w:r>
+        <w:rPr>
+          <w:rFonts w:ascii="Times New Roman" w:hAnsi="Times New Roman" w:cs="Times New Roman" w:hint="eastAsia"/>
+          <w:sz w:val="24"/>
+          <w:szCs w:val="24"/>
+        </w:rPr>
+        <w:t>/</w:t>
+      </w:r>
+      <w:r>
+        <w:rPr>
+          <w:rFonts w:ascii="Times New Roman" w:hAnsi="Times New Roman" w:cs="Times New Roman"/>
+          <w:sz w:val="24"/>
+          <w:szCs w:val="24"/>
+        </w:rPr>
+        <w:t>min</w:t>
+      </w:r>
+      <w:r>
+        <w:rPr>
+          <w:rFonts w:ascii="Times New Roman" w:hAnsi="Times New Roman" w:cs="Times New Roman"/>
+          <w:sz w:val="24"/>
+          <w:szCs w:val="24"/>
+        </w:rPr>
+        <w:t>，保护气流速为</w:t>
+      </w:r>
+      <w:r>
+        <w:rPr>
+          <w:rFonts w:ascii="Times New Roman" w:hAnsi="Times New Roman" w:cs="Times New Roman"/>
+          <w:sz w:val="24"/>
+          <w:szCs w:val="24"/>
+        </w:rPr>
+        <w:t>20mL</w:t>
+      </w:r>
+      <w:r>
+        <w:rPr>
+          <w:rFonts w:ascii="Times New Roman" w:hAnsi="Times New Roman" w:cs="Times New Roman" w:hint="eastAsia"/>
+          <w:sz w:val="24"/>
+          <w:szCs w:val="24"/>
+        </w:rPr>
+        <w:t>/</w:t>
+      </w:r>
+      <w:r>
+        <w:rPr>
+          <w:rFonts w:ascii="Times New Roman" w:hAnsi="Times New Roman" w:cs="Times New Roman"/>
+          <w:sz w:val="24"/>
+          <w:szCs w:val="24"/>
+        </w:rPr>
+        <w:t>min</w:t>
+      </w:r>
+      <w:r>
+        <w:rPr>
+          <w:rFonts w:ascii="Times New Roman" w:hAnsi="Times New Roman" w:cs="Times New Roman"/>
+          <w:sz w:val="24"/>
+          <w:szCs w:val="24"/>
+        </w:rPr>
+        <w:t>，仪器可测气体产物质量范围为</w:t>
+      </w:r>
+      <w:r>
+        <w:rPr>
+          <w:rFonts w:ascii="Times New Roman" w:hAnsi="Times New Roman" w:cs="Times New Roman"/>
+          <w:sz w:val="24"/>
+          <w:szCs w:val="24"/>
+        </w:rPr>
+        <w:t>1u-300u</w:t>
+      </w:r>
+      <w:r>
+        <w:rPr>
+          <w:rFonts w:ascii="Times New Roman" w:hAnsi="Times New Roman" w:cs="Times New Roman"/>
+          <w:sz w:val="24"/>
+          <w:szCs w:val="24"/>
+        </w:rPr>
+        <w:t>。</w:t>
       </w:r>
     </w:p>
     <w:p/>

</xml_diff>